<commit_message>
Changed .doc to .docx and renamed files
</commit_message>
<xml_diff>
--- a/Courses/Applied-Programmer/Programming-Fundamentals/08-Практически-изпит/Практически-изпит-04-Sept-2017-условия.docx
+++ b/Courses/Applied-Programmer/Programming-Fundamentals/08-Практически-изпит/Практически-изпит-04-Sept-2017-условия.docx
@@ -4,32 +4,52 @@
   <w:body>
     <w:p>
       <w:pPr>
-        <w:pStyle w:val="Heading1"/>
-      </w:pPr>
-      <w:r>
-        <w:t>Практически изпит (</w:t>
-      </w:r>
-      <w:r>
-        <w:t>4</w:t>
-      </w:r>
-      <w:r>
+        <w:pStyle w:val="1"/>
+        <w:spacing w:before="0"/>
+        <w:rPr>
+          <w:lang w:val="en-US"/>
+        </w:rPr>
+      </w:pPr>
+      <w:proofErr w:type="spellStart"/>
+      <w:r>
+        <w:rPr>
+          <w:lang w:val="en-US"/>
+        </w:rPr>
+        <w:t>Практически</w:t>
+      </w:r>
+      <w:proofErr w:type="spellEnd"/>
+      <w:r>
+        <w:rPr>
+          <w:lang w:val="en-US"/>
+        </w:rPr>
         <w:t xml:space="preserve"> </w:t>
       </w:r>
-      <w:r>
-        <w:t>септември</w:t>
-      </w:r>
-      <w:r>
-        <w:t xml:space="preserve"> 2017 г.)</w:t>
+      <w:proofErr w:type="spellStart"/>
+      <w:r>
+        <w:rPr>
+          <w:lang w:val="en-US"/>
+        </w:rPr>
+        <w:t>изпит</w:t>
+      </w:r>
+      <w:proofErr w:type="spellEnd"/>
+      <w:r>
+        <w:rPr>
+          <w:lang w:val="en-US"/>
+        </w:rPr>
+        <w:t xml:space="preserve"> - 04.09.2017</w:t>
       </w:r>
     </w:p>
     <w:p>
+      <w:pPr>
+        <w:spacing w:after="0"/>
+      </w:pPr>
       <w:r>
         <w:t>Практически упражнения към курса </w:t>
       </w:r>
       <w:hyperlink r:id="rId7" w:history="1">
         <w:r>
           <w:rPr>
-            <w:rStyle w:val="Hyperlink"/>
+            <w:rStyle w:val="aa"/>
             <w:b/>
             <w:bCs/>
           </w:rPr>
@@ -37,7 +57,7 @@
         </w:r>
         <w:r>
           <w:rPr>
-            <w:rStyle w:val="Hyperlink"/>
+            <w:rStyle w:val="aa"/>
             <w:b/>
             <w:bCs/>
             <w:lang w:val="en-US"/>
@@ -46,7 +66,7 @@
         </w:r>
         <w:r>
           <w:rPr>
-            <w:rStyle w:val="Hyperlink"/>
+            <w:rStyle w:val="aa"/>
             <w:b/>
             <w:bCs/>
           </w:rPr>
@@ -58,6 +78,9 @@
       </w:r>
     </w:p>
     <w:p>
+      <w:pPr>
+        <w:spacing w:after="0"/>
+      </w:pPr>
       <w:r>
         <w:t>Тествайте задачата в</w:t>
       </w:r>
@@ -76,22 +99,39 @@
       <w:hyperlink r:id="rId8" w:history="1">
         <w:r>
           <w:rPr>
-            <w:rStyle w:val="Hyperlink"/>
+            <w:rStyle w:val="aa"/>
           </w:rPr>
-          <w:t>https://judge.softuni.bg/Contests/2673</w:t>
+          <w:t>https://judge.softun</w:t>
+        </w:r>
+        <w:r>
+          <w:rPr>
+            <w:rStyle w:val="aa"/>
+          </w:rPr>
+          <w:t>i</w:t>
+        </w:r>
+        <w:r>
+          <w:rPr>
+            <w:rStyle w:val="aa"/>
+          </w:rPr>
+          <w:t>.bg/Contests/2673</w:t>
         </w:r>
       </w:hyperlink>
     </w:p>
     <w:p>
       <w:pPr>
-        <w:pStyle w:val="Heading1"/>
+        <w:pStyle w:val="1"/>
         <w:spacing w:before="0"/>
-        <w:rPr>
-          <w:lang w:val="en-US"/>
-        </w:rPr>
-      </w:pPr>
-      <w:r>
-        <w:rPr>
+        <w:jc w:val="left"/>
+        <w:rPr>
+          <w:sz w:val="36"/>
+          <w:szCs w:val="36"/>
+          <w:lang w:val="en-US"/>
+        </w:rPr>
+      </w:pPr>
+      <w:r>
+        <w:rPr>
+          <w:sz w:val="36"/>
+          <w:szCs w:val="36"/>
           <w:lang w:val="en-US"/>
         </w:rPr>
         <w:t>Problem 1. Resurrection</w:t>
@@ -202,7 +242,7 @@
     </w:p>
     <w:p>
       <w:pPr>
-        <w:pStyle w:val="ListParagraph"/>
+        <w:pStyle w:val="ac"/>
         <w:numPr>
           <w:ilvl w:val="0"/>
           <w:numId w:val="17"/>
@@ -270,7 +310,7 @@
     </w:p>
     <w:p>
       <w:pPr>
-        <w:pStyle w:val="ListParagraph"/>
+        <w:pStyle w:val="ac"/>
         <w:numPr>
           <w:ilvl w:val="0"/>
           <w:numId w:val="17"/>
@@ -338,7 +378,7 @@
     </w:p>
     <w:p>
       <w:pPr>
-        <w:pStyle w:val="ListParagraph"/>
+        <w:pStyle w:val="ac"/>
         <w:numPr>
           <w:ilvl w:val="0"/>
           <w:numId w:val="17"/>
@@ -613,7 +653,7 @@
     </w:p>
     <w:p>
       <w:pPr>
-        <w:pStyle w:val="Heading3"/>
+        <w:pStyle w:val="3"/>
         <w:rPr>
           <w:lang w:val="bg-BG"/>
         </w:rPr>
@@ -624,7 +664,7 @@
     </w:p>
     <w:p>
       <w:pPr>
-        <w:pStyle w:val="ListParagraph"/>
+        <w:pStyle w:val="ac"/>
         <w:numPr>
           <w:ilvl w:val="0"/>
           <w:numId w:val="16"/>
@@ -705,7 +745,7 @@
     </w:p>
     <w:p>
       <w:pPr>
-        <w:pStyle w:val="ListParagraph"/>
+        <w:pStyle w:val="ac"/>
         <w:numPr>
           <w:ilvl w:val="0"/>
           <w:numId w:val="16"/>
@@ -773,7 +813,7 @@
     </w:p>
     <w:p>
       <w:pPr>
-        <w:pStyle w:val="Heading3"/>
+        <w:pStyle w:val="3"/>
         <w:rPr>
           <w:lang w:val="bg-BG"/>
         </w:rPr>
@@ -784,7 +824,7 @@
     </w:p>
     <w:p>
       <w:pPr>
-        <w:pStyle w:val="ListParagraph"/>
+        <w:pStyle w:val="ac"/>
         <w:numPr>
           <w:ilvl w:val="0"/>
           <w:numId w:val="15"/>
@@ -813,7 +853,7 @@
     </w:p>
     <w:p>
       <w:pPr>
-        <w:pStyle w:val="ListParagraph"/>
+        <w:pStyle w:val="ac"/>
         <w:numPr>
           <w:ilvl w:val="0"/>
           <w:numId w:val="15"/>
@@ -842,7 +882,7 @@
     </w:p>
     <w:p>
       <w:pPr>
-        <w:pStyle w:val="ListParagraph"/>
+        <w:pStyle w:val="ac"/>
         <w:numPr>
           <w:ilvl w:val="0"/>
           <w:numId w:val="15"/>
@@ -871,7 +911,7 @@
     </w:p>
     <w:p>
       <w:pPr>
-        <w:pStyle w:val="Heading3"/>
+        <w:pStyle w:val="3"/>
         <w:rPr>
           <w:lang w:val="bg-BG"/>
         </w:rPr>
@@ -882,7 +922,7 @@
     </w:p>
     <w:p>
       <w:pPr>
-        <w:pStyle w:val="ListParagraph"/>
+        <w:pStyle w:val="ac"/>
         <w:numPr>
           <w:ilvl w:val="0"/>
           <w:numId w:val="14"/>
@@ -950,7 +990,7 @@
     </w:p>
     <w:p>
       <w:pPr>
-        <w:pStyle w:val="ListParagraph"/>
+        <w:pStyle w:val="ac"/>
         <w:numPr>
           <w:ilvl w:val="0"/>
           <w:numId w:val="14"/>
@@ -1061,7 +1101,7 @@
     </w:p>
     <w:p>
       <w:pPr>
-        <w:pStyle w:val="ListParagraph"/>
+        <w:pStyle w:val="ac"/>
         <w:numPr>
           <w:ilvl w:val="0"/>
           <w:numId w:val="14"/>
@@ -1172,7 +1212,7 @@
     </w:p>
     <w:p>
       <w:pPr>
-        <w:pStyle w:val="ListParagraph"/>
+        <w:pStyle w:val="ac"/>
         <w:numPr>
           <w:ilvl w:val="0"/>
           <w:numId w:val="14"/>
@@ -1253,7 +1293,7 @@
     </w:p>
     <w:p>
       <w:pPr>
-        <w:pStyle w:val="ListParagraph"/>
+        <w:pStyle w:val="ac"/>
         <w:numPr>
           <w:ilvl w:val="0"/>
           <w:numId w:val="14"/>
@@ -1364,7 +1404,7 @@
     </w:p>
     <w:p>
       <w:pPr>
-        <w:pStyle w:val="ListParagraph"/>
+        <w:pStyle w:val="ac"/>
         <w:numPr>
           <w:ilvl w:val="0"/>
           <w:numId w:val="14"/>
@@ -1445,7 +1485,7 @@
     </w:p>
     <w:p>
       <w:pPr>
-        <w:pStyle w:val="ListParagraph"/>
+        <w:pStyle w:val="ac"/>
         <w:numPr>
           <w:ilvl w:val="0"/>
           <w:numId w:val="14"/>
@@ -1500,7 +1540,7 @@
     </w:p>
     <w:p>
       <w:pPr>
-        <w:pStyle w:val="ListParagraph"/>
+        <w:pStyle w:val="ac"/>
         <w:numPr>
           <w:ilvl w:val="0"/>
           <w:numId w:val="14"/>
@@ -1537,7 +1577,7 @@
     </w:p>
     <w:p>
       <w:pPr>
-        <w:pStyle w:val="Heading3"/>
+        <w:pStyle w:val="3"/>
         <w:rPr>
           <w:lang w:val="bg-BG"/>
         </w:rPr>
@@ -1548,7 +1588,7 @@
     </w:p>
     <w:tbl>
       <w:tblPr>
-        <w:tblStyle w:val="TableGrid"/>
+        <w:tblStyle w:val="a3"/>
         <w:tblW w:w="9872" w:type="dxa"/>
         <w:tblInd w:w="23" w:type="dxa"/>
         <w:tblCellMar>
@@ -1673,43 +1713,43 @@
                 <w:noProof/>
                 <w:lang w:val="en-US"/>
               </w:rPr>
+              <w:t>100</w:t>
+            </w:r>
+          </w:p>
+          <w:p>
+            <w:pPr>
+              <w:spacing w:after="0"/>
+              <w:rPr>
+                <w:rFonts w:ascii="Consolas" w:hAnsi="Consolas"/>
+                <w:bCs/>
+              </w:rPr>
+            </w:pPr>
+            <w:r>
+              <w:rPr>
+                <w:rFonts w:ascii="Consolas" w:hAnsi="Consolas"/>
+                <w:bCs/>
+                <w:noProof/>
+                <w:lang w:val="en-US"/>
+              </w:rPr>
+              <w:t>50</w:t>
+            </w:r>
+          </w:p>
+          <w:p>
+            <w:pPr>
+              <w:spacing w:after="0"/>
+              <w:rPr>
+                <w:rFonts w:ascii="Consolas" w:hAnsi="Consolas"/>
+                <w:bCs/>
+              </w:rPr>
+            </w:pPr>
+            <w:r>
+              <w:rPr>
+                <w:rFonts w:ascii="Consolas" w:hAnsi="Consolas"/>
+                <w:bCs/>
+                <w:noProof/>
+                <w:lang w:val="en-US"/>
+              </w:rPr>
               <w:lastRenderedPageBreak/>
-              <w:t>100</w:t>
-            </w:r>
-          </w:p>
-          <w:p>
-            <w:pPr>
-              <w:spacing w:after="0"/>
-              <w:rPr>
-                <w:rFonts w:ascii="Consolas" w:hAnsi="Consolas"/>
-                <w:bCs/>
-              </w:rPr>
-            </w:pPr>
-            <w:r>
-              <w:rPr>
-                <w:rFonts w:ascii="Consolas" w:hAnsi="Consolas"/>
-                <w:bCs/>
-                <w:noProof/>
-                <w:lang w:val="en-US"/>
-              </w:rPr>
-              <w:t>50</w:t>
-            </w:r>
-          </w:p>
-          <w:p>
-            <w:pPr>
-              <w:spacing w:after="0"/>
-              <w:rPr>
-                <w:rFonts w:ascii="Consolas" w:hAnsi="Consolas"/>
-                <w:bCs/>
-              </w:rPr>
-            </w:pPr>
-            <w:r>
-              <w:rPr>
-                <w:rFonts w:ascii="Consolas" w:hAnsi="Consolas"/>
-                <w:bCs/>
-                <w:noProof/>
-                <w:lang w:val="en-US"/>
-              </w:rPr>
               <w:t>30</w:t>
             </w:r>
           </w:p>
@@ -1808,7 +1848,6 @@
                 <w:noProof/>
                 <w:lang w:val="en-US"/>
               </w:rPr>
-              <w:lastRenderedPageBreak/>
               <w:t>1012500</w:t>
             </w:r>
           </w:p>
@@ -1846,56 +1885,55 @@
                 <w:noProof/>
                 <w:lang w:val="en-US"/>
               </w:rPr>
+              <w:t>2 phoenixes:</w:t>
+            </w:r>
+          </w:p>
+          <w:p>
+            <w:pPr>
+              <w:spacing w:before="60" w:after="0"/>
+              <w:rPr>
+                <w:rFonts w:ascii="Consolas" w:hAnsi="Consolas"/>
+                <w:bCs/>
+                <w:noProof/>
+              </w:rPr>
+            </w:pPr>
+            <w:r>
+              <w:rPr>
+                <w:rFonts w:ascii="Consolas" w:hAnsi="Consolas"/>
+                <w:b/>
+                <w:bCs/>
+                <w:noProof/>
+                <w:lang w:val="en-US"/>
+              </w:rPr>
+              <w:t>P1</w:t>
+            </w:r>
+            <w:r>
+              <w:rPr>
+                <w:rFonts w:ascii="Consolas" w:hAnsi="Consolas"/>
+                <w:bCs/>
+                <w:noProof/>
+                <w:lang w:val="en-US"/>
+              </w:rPr>
+              <w:t>:</w:t>
+            </w:r>
+          </w:p>
+          <w:p>
+            <w:pPr>
+              <w:spacing w:before="60" w:after="0"/>
+              <w:rPr>
+                <w:rFonts w:ascii="Consolas" w:hAnsi="Consolas"/>
+                <w:bCs/>
+                <w:noProof/>
+              </w:rPr>
+            </w:pPr>
+            <w:r>
+              <w:rPr>
+                <w:rFonts w:ascii="Consolas" w:hAnsi="Consolas"/>
+                <w:bCs/>
+                <w:noProof/>
+                <w:lang w:val="en-US"/>
+              </w:rPr>
               <w:lastRenderedPageBreak/>
-              <w:t>2 phoenixes:</w:t>
-            </w:r>
-          </w:p>
-          <w:p>
-            <w:pPr>
-              <w:spacing w:before="60" w:after="0"/>
-              <w:rPr>
-                <w:rFonts w:ascii="Consolas" w:hAnsi="Consolas"/>
-                <w:bCs/>
-                <w:noProof/>
-              </w:rPr>
-            </w:pPr>
-            <w:r>
-              <w:rPr>
-                <w:rFonts w:ascii="Consolas" w:hAnsi="Consolas"/>
-                <w:b/>
-                <w:bCs/>
-                <w:noProof/>
-                <w:lang w:val="en-US"/>
-              </w:rPr>
-              <w:lastRenderedPageBreak/>
-              <w:t>P1</w:t>
-            </w:r>
-            <w:r>
-              <w:rPr>
-                <w:rFonts w:ascii="Consolas" w:hAnsi="Consolas"/>
-                <w:bCs/>
-                <w:noProof/>
-                <w:lang w:val="en-US"/>
-              </w:rPr>
-              <w:t>:</w:t>
-            </w:r>
-          </w:p>
-          <w:p>
-            <w:pPr>
-              <w:spacing w:before="60" w:after="0"/>
-              <w:rPr>
-                <w:rFonts w:ascii="Consolas" w:hAnsi="Consolas"/>
-                <w:bCs/>
-                <w:noProof/>
-              </w:rPr>
-            </w:pPr>
-            <w:r>
-              <w:rPr>
-                <w:rFonts w:ascii="Consolas" w:hAnsi="Consolas"/>
-                <w:bCs/>
-                <w:noProof/>
-                <w:lang w:val="en-US"/>
-              </w:rPr>
               <w:t>Body length: 100</w:t>
             </w:r>
           </w:p>
@@ -2479,14 +2517,19 @@
     <w:p/>
     <w:p>
       <w:pPr>
-        <w:pStyle w:val="Heading1"/>
+        <w:pStyle w:val="1"/>
         <w:spacing w:before="0"/>
-        <w:rPr>
-          <w:lang w:val="en-US"/>
-        </w:rPr>
-      </w:pPr>
-      <w:r>
-        <w:rPr>
+        <w:jc w:val="left"/>
+        <w:rPr>
+          <w:sz w:val="36"/>
+          <w:szCs w:val="36"/>
+          <w:lang w:val="en-US"/>
+        </w:rPr>
+      </w:pPr>
+      <w:r>
+        <w:rPr>
+          <w:sz w:val="36"/>
+          <w:szCs w:val="36"/>
           <w:lang w:val="en-US"/>
         </w:rPr>
         <w:t>Problem 2. Icarus</w:t>
@@ -2919,7 +2962,7 @@
     </w:p>
     <w:p>
       <w:pPr>
-        <w:pStyle w:val="ListParagraph"/>
+        <w:pStyle w:val="ac"/>
         <w:numPr>
           <w:ilvl w:val="0"/>
           <w:numId w:val="18"/>
@@ -3060,7 +3103,7 @@
     </w:p>
     <w:p>
       <w:pPr>
-        <w:pStyle w:val="ListParagraph"/>
+        <w:pStyle w:val="ac"/>
         <w:numPr>
           <w:ilvl w:val="0"/>
           <w:numId w:val="18"/>
@@ -3334,7 +3377,7 @@
     </w:p>
     <w:p>
       <w:pPr>
-        <w:pStyle w:val="Heading3"/>
+        <w:pStyle w:val="3"/>
         <w:rPr>
           <w:lang w:val="bg-BG"/>
         </w:rPr>
@@ -3345,7 +3388,7 @@
     </w:p>
     <w:p>
       <w:pPr>
-        <w:pStyle w:val="ListParagraph"/>
+        <w:pStyle w:val="ac"/>
         <w:numPr>
           <w:ilvl w:val="0"/>
           <w:numId w:val="16"/>
@@ -3426,7 +3469,7 @@
     </w:p>
     <w:p>
       <w:pPr>
-        <w:pStyle w:val="ListParagraph"/>
+        <w:pStyle w:val="ac"/>
         <w:numPr>
           <w:ilvl w:val="0"/>
           <w:numId w:val="16"/>
@@ -3437,7 +3480,6 @@
         <w:rPr>
           <w:lang w:val="en-US"/>
         </w:rPr>
-        <w:lastRenderedPageBreak/>
         <w:t xml:space="preserve">On the </w:t>
       </w:r>
       <w:r>
@@ -3469,7 +3511,7 @@
     </w:p>
     <w:p>
       <w:pPr>
-        <w:pStyle w:val="ListParagraph"/>
+        <w:pStyle w:val="ac"/>
         <w:numPr>
           <w:ilvl w:val="0"/>
           <w:numId w:val="16"/>
@@ -3480,6 +3522,7 @@
         <w:rPr>
           <w:lang w:val="en-US"/>
         </w:rPr>
+        <w:lastRenderedPageBreak/>
         <w:t xml:space="preserve">On the </w:t>
       </w:r>
       <w:r>
@@ -3511,7 +3554,7 @@
     </w:p>
     <w:p>
       <w:pPr>
-        <w:pStyle w:val="Heading3"/>
+        <w:pStyle w:val="3"/>
         <w:rPr>
           <w:lang w:val="bg-BG"/>
         </w:rPr>
@@ -3522,7 +3565,7 @@
     </w:p>
     <w:p>
       <w:pPr>
-        <w:pStyle w:val="ListParagraph"/>
+        <w:pStyle w:val="ac"/>
         <w:numPr>
           <w:ilvl w:val="0"/>
           <w:numId w:val="15"/>
@@ -3603,7 +3646,7 @@
     </w:p>
     <w:p>
       <w:pPr>
-        <w:pStyle w:val="Heading3"/>
+        <w:pStyle w:val="3"/>
         <w:rPr>
           <w:lang w:val="bg-BG"/>
         </w:rPr>
@@ -3614,7 +3657,7 @@
     </w:p>
     <w:p>
       <w:pPr>
-        <w:pStyle w:val="ListParagraph"/>
+        <w:pStyle w:val="ac"/>
         <w:numPr>
           <w:ilvl w:val="0"/>
           <w:numId w:val="14"/>
@@ -3669,7 +3712,7 @@
     </w:p>
     <w:p>
       <w:pPr>
-        <w:pStyle w:val="ListParagraph"/>
+        <w:pStyle w:val="ac"/>
         <w:numPr>
           <w:ilvl w:val="0"/>
           <w:numId w:val="14"/>
@@ -3750,7 +3793,7 @@
     </w:p>
     <w:p>
       <w:pPr>
-        <w:pStyle w:val="ListParagraph"/>
+        <w:pStyle w:val="ac"/>
         <w:numPr>
           <w:ilvl w:val="0"/>
           <w:numId w:val="14"/>
@@ -3805,7 +3848,7 @@
     </w:p>
     <w:p>
       <w:pPr>
-        <w:pStyle w:val="ListParagraph"/>
+        <w:pStyle w:val="ac"/>
         <w:numPr>
           <w:ilvl w:val="0"/>
           <w:numId w:val="14"/>
@@ -3847,7 +3890,7 @@
     </w:p>
     <w:p>
       <w:pPr>
-        <w:pStyle w:val="ListParagraph"/>
+        <w:pStyle w:val="ac"/>
         <w:numPr>
           <w:ilvl w:val="0"/>
           <w:numId w:val="14"/>
@@ -3884,7 +3927,7 @@
     </w:p>
     <w:p>
       <w:pPr>
-        <w:pStyle w:val="ListParagraph"/>
+        <w:pStyle w:val="ac"/>
         <w:numPr>
           <w:ilvl w:val="0"/>
           <w:numId w:val="14"/>
@@ -3921,7 +3964,7 @@
     </w:p>
     <w:p>
       <w:pPr>
-        <w:pStyle w:val="Heading3"/>
+        <w:pStyle w:val="3"/>
         <w:rPr>
           <w:lang w:val="bg-BG"/>
         </w:rPr>
@@ -3932,7 +3975,7 @@
     </w:p>
     <w:tbl>
       <w:tblPr>
-        <w:tblStyle w:val="TableGrid"/>
+        <w:tblStyle w:val="a3"/>
         <w:tblW w:w="7683" w:type="dxa"/>
         <w:tblInd w:w="23" w:type="dxa"/>
         <w:tblCellMar>
@@ -5130,46 +5173,46 @@
                 <w:noProof/>
                 <w:lang w:val="en-US"/>
               </w:rPr>
+              <w:t xml:space="preserve">4 </w:t>
+            </w:r>
+            <w:r>
+              <w:rPr>
+                <w:rFonts w:ascii="Consolas" w:hAnsi="Consolas"/>
+                <w:bCs/>
+                <w:noProof/>
+                <w:shd w:val="clear" w:color="auto" w:fill="92D050"/>
+                <w:lang w:val="en-US"/>
+              </w:rPr>
+              <w:t>0</w:t>
+            </w:r>
+            <w:r>
+              <w:rPr>
+                <w:rFonts w:ascii="Consolas" w:hAnsi="Consolas"/>
+                <w:bCs/>
+                <w:noProof/>
+                <w:lang w:val="en-US"/>
+              </w:rPr>
+              <w:t xml:space="preserve"> 3 3 3</w:t>
+            </w:r>
+          </w:p>
+          <w:p>
+            <w:pPr>
+              <w:spacing w:before="60" w:after="0"/>
+              <w:rPr>
+                <w:rFonts w:ascii="Consolas" w:hAnsi="Consolas"/>
+                <w:bCs/>
+                <w:noProof/>
+              </w:rPr>
+            </w:pPr>
+            <w:r>
+              <w:rPr>
+                <w:rFonts w:ascii="Consolas" w:hAnsi="Consolas"/>
+                <w:bCs/>
+                <w:noProof/>
+                <w:shd w:val="clear" w:color="auto" w:fill="92D050"/>
+                <w:lang w:val="en-US"/>
+              </w:rPr>
               <w:lastRenderedPageBreak/>
-              <w:t xml:space="preserve">4 </w:t>
-            </w:r>
-            <w:r>
-              <w:rPr>
-                <w:rFonts w:ascii="Consolas" w:hAnsi="Consolas"/>
-                <w:bCs/>
-                <w:noProof/>
-                <w:shd w:val="clear" w:color="auto" w:fill="92D050"/>
-                <w:lang w:val="en-US"/>
-              </w:rPr>
-              <w:t>0</w:t>
-            </w:r>
-            <w:r>
-              <w:rPr>
-                <w:rFonts w:ascii="Consolas" w:hAnsi="Consolas"/>
-                <w:bCs/>
-                <w:noProof/>
-                <w:lang w:val="en-US"/>
-              </w:rPr>
-              <w:t xml:space="preserve"> 3 3 3</w:t>
-            </w:r>
-          </w:p>
-          <w:p>
-            <w:pPr>
-              <w:spacing w:before="60" w:after="0"/>
-              <w:rPr>
-                <w:rFonts w:ascii="Consolas" w:hAnsi="Consolas"/>
-                <w:bCs/>
-                <w:noProof/>
-              </w:rPr>
-            </w:pPr>
-            <w:r>
-              <w:rPr>
-                <w:rFonts w:ascii="Consolas" w:hAnsi="Consolas"/>
-                <w:bCs/>
-                <w:noProof/>
-                <w:shd w:val="clear" w:color="auto" w:fill="92D050"/>
-                <w:lang w:val="en-US"/>
-              </w:rPr>
               <w:t>2</w:t>
             </w:r>
             <w:r>
@@ -5332,14 +5375,19 @@
     <w:p/>
     <w:p>
       <w:pPr>
-        <w:pStyle w:val="Heading1"/>
+        <w:pStyle w:val="1"/>
         <w:spacing w:before="0"/>
-        <w:rPr>
-          <w:lang w:val="en-US"/>
-        </w:rPr>
-      </w:pPr>
-      <w:r>
-        <w:rPr>
+        <w:jc w:val="left"/>
+        <w:rPr>
+          <w:sz w:val="36"/>
+          <w:szCs w:val="36"/>
+          <w:lang w:val="en-US"/>
+        </w:rPr>
+      </w:pPr>
+      <w:r>
+        <w:rPr>
+          <w:sz w:val="36"/>
+          <w:szCs w:val="36"/>
           <w:lang w:val="en-US"/>
         </w:rPr>
         <w:t>Problem 3. Phoenix Grid</w:t>
@@ -5531,7 +5579,7 @@
     </w:p>
     <w:p>
       <w:pPr>
-        <w:pStyle w:val="ListParagraph"/>
+        <w:pStyle w:val="ac"/>
         <w:numPr>
           <w:ilvl w:val="0"/>
           <w:numId w:val="19"/>
@@ -5573,7 +5621,7 @@
     </w:p>
     <w:p>
       <w:pPr>
-        <w:pStyle w:val="ListParagraph"/>
+        <w:pStyle w:val="ac"/>
         <w:numPr>
           <w:ilvl w:val="0"/>
           <w:numId w:val="19"/>
@@ -6084,7 +6132,7 @@
     </w:p>
     <w:p>
       <w:pPr>
-        <w:pStyle w:val="Heading3"/>
+        <w:pStyle w:val="3"/>
         <w:rPr>
           <w:lang w:val="bg-BG"/>
         </w:rPr>
@@ -6095,7 +6143,7 @@
     </w:p>
     <w:p>
       <w:pPr>
-        <w:pStyle w:val="ListParagraph"/>
+        <w:pStyle w:val="ac"/>
         <w:numPr>
           <w:ilvl w:val="0"/>
           <w:numId w:val="16"/>
@@ -6111,7 +6159,7 @@
     </w:p>
     <w:p>
       <w:pPr>
-        <w:pStyle w:val="Heading3"/>
+        <w:pStyle w:val="3"/>
         <w:rPr>
           <w:lang w:val="bg-BG"/>
         </w:rPr>
@@ -6122,7 +6170,7 @@
     </w:p>
     <w:p>
       <w:pPr>
-        <w:pStyle w:val="ListParagraph"/>
+        <w:pStyle w:val="ac"/>
         <w:numPr>
           <w:ilvl w:val="0"/>
           <w:numId w:val="15"/>
@@ -6218,7 +6266,7 @@
     </w:p>
     <w:p>
       <w:pPr>
-        <w:pStyle w:val="Heading3"/>
+        <w:pStyle w:val="3"/>
         <w:rPr>
           <w:lang w:val="bg-BG"/>
         </w:rPr>
@@ -6229,7 +6277,7 @@
     </w:p>
     <w:p>
       <w:pPr>
-        <w:pStyle w:val="ListParagraph"/>
+        <w:pStyle w:val="ac"/>
         <w:numPr>
           <w:ilvl w:val="0"/>
           <w:numId w:val="14"/>
@@ -6273,7 +6321,7 @@
     </w:p>
     <w:p>
       <w:pPr>
-        <w:pStyle w:val="ListParagraph"/>
+        <w:pStyle w:val="ac"/>
         <w:numPr>
           <w:ilvl w:val="0"/>
           <w:numId w:val="14"/>
@@ -6302,7 +6350,7 @@
     </w:p>
     <w:p>
       <w:pPr>
-        <w:pStyle w:val="ListParagraph"/>
+        <w:pStyle w:val="ac"/>
         <w:numPr>
           <w:ilvl w:val="0"/>
           <w:numId w:val="14"/>
@@ -6339,7 +6387,7 @@
     </w:p>
     <w:p>
       <w:pPr>
-        <w:pStyle w:val="Heading3"/>
+        <w:pStyle w:val="3"/>
         <w:rPr>
           <w:lang w:val="bg-BG"/>
         </w:rPr>
@@ -6350,7 +6398,7 @@
     </w:p>
     <w:tbl>
       <w:tblPr>
-        <w:tblStyle w:val="TableGrid"/>
+        <w:tblStyle w:val="a3"/>
         <w:tblW w:w="5107" w:type="dxa"/>
         <w:tblInd w:w="23" w:type="dxa"/>
         <w:tblCellMar>
@@ -6472,8 +6520,46 @@
                 <w:noProof/>
                 <w:lang w:val="en-US"/>
               </w:rPr>
+              <w:t>asd.dsa</w:t>
+            </w:r>
+          </w:p>
+          <w:p>
+            <w:pPr>
+              <w:spacing w:after="0"/>
+              <w:rPr>
+                <w:rFonts w:ascii="Consolas" w:hAnsi="Consolas"/>
+                <w:bCs/>
+                <w:noProof/>
+              </w:rPr>
+            </w:pPr>
+            <w:r>
+              <w:rPr>
+                <w:rFonts w:ascii="Consolas" w:hAnsi="Consolas"/>
+                <w:bCs/>
+                <w:noProof/>
+                <w:lang w:val="en-US"/>
+              </w:rPr>
+              <w:t>123.323.321</w:t>
+            </w:r>
+          </w:p>
+          <w:p>
+            <w:pPr>
+              <w:spacing w:after="0"/>
+              <w:rPr>
+                <w:rFonts w:ascii="Consolas" w:hAnsi="Consolas"/>
+                <w:bCs/>
+                <w:noProof/>
+              </w:rPr>
+            </w:pPr>
+            <w:r>
+              <w:rPr>
+                <w:rFonts w:ascii="Consolas" w:hAnsi="Consolas"/>
+                <w:bCs/>
+                <w:noProof/>
+                <w:lang w:val="en-US"/>
+              </w:rPr>
               <w:lastRenderedPageBreak/>
-              <w:t>asd.dsa</w:t>
+              <w:t>_ds._sad.sds</w:t>
             </w:r>
           </w:p>
           <w:p>
@@ -6492,155 +6578,7 @@
                 <w:noProof/>
                 <w:lang w:val="en-US"/>
               </w:rPr>
-              <w:t>123.323.321</w:t>
-            </w:r>
-          </w:p>
-          <w:p>
-            <w:pPr>
-              <w:spacing w:after="0"/>
-              <w:rPr>
-                <w:rFonts w:ascii="Consolas" w:hAnsi="Consolas"/>
-                <w:bCs/>
-                <w:noProof/>
-              </w:rPr>
-            </w:pPr>
-            <w:r>
-              <w:rPr>
-                <w:rFonts w:ascii="Consolas" w:hAnsi="Consolas"/>
-                <w:bCs/>
-                <w:noProof/>
-              </w:rPr>
-              <w:t>_</w:t>
-            </w:r>
-            <w:r>
-              <w:rPr>
-                <w:rFonts w:ascii="Consolas" w:hAnsi="Consolas"/>
-                <w:bCs/>
-                <w:noProof/>
-                <w:lang w:val="en-US"/>
-              </w:rPr>
-              <w:t>ds</w:t>
-            </w:r>
-            <w:r>
-              <w:rPr>
-                <w:rFonts w:ascii="Consolas" w:hAnsi="Consolas"/>
-                <w:bCs/>
-                <w:noProof/>
-              </w:rPr>
-              <w:t>._</w:t>
-            </w:r>
-            <w:r>
-              <w:rPr>
-                <w:rFonts w:ascii="Consolas" w:hAnsi="Consolas"/>
-                <w:bCs/>
-                <w:noProof/>
-                <w:lang w:val="en-US"/>
-              </w:rPr>
-              <w:t>sad</w:t>
-            </w:r>
-            <w:r>
-              <w:rPr>
-                <w:rFonts w:ascii="Consolas" w:hAnsi="Consolas"/>
-                <w:bCs/>
-                <w:noProof/>
-              </w:rPr>
-              <w:t>.</w:t>
-            </w:r>
-            <w:r>
-              <w:rPr>
-                <w:rFonts w:ascii="Consolas" w:hAnsi="Consolas"/>
-                <w:bCs/>
-                <w:noProof/>
-                <w:lang w:val="en-US"/>
-              </w:rPr>
-              <w:t>sds</w:t>
-            </w:r>
-          </w:p>
-          <w:p>
-            <w:pPr>
-              <w:spacing w:after="0"/>
-              <w:rPr>
-                <w:rFonts w:ascii="Consolas" w:hAnsi="Consolas"/>
-                <w:bCs/>
-                <w:noProof/>
-              </w:rPr>
-            </w:pPr>
-            <w:r>
-              <w:rPr>
-                <w:rFonts w:ascii="Consolas" w:hAnsi="Consolas"/>
-                <w:bCs/>
-                <w:noProof/>
-                <w:lang w:val="en-US"/>
-              </w:rPr>
-              <w:t>jss</w:t>
-            </w:r>
-            <w:r>
-              <w:rPr>
-                <w:rFonts w:ascii="Consolas" w:hAnsi="Consolas"/>
-                <w:bCs/>
-                <w:noProof/>
-              </w:rPr>
-              <w:t>.</w:t>
-            </w:r>
-            <w:r>
-              <w:rPr>
-                <w:rFonts w:ascii="Consolas" w:hAnsi="Consolas"/>
-                <w:bCs/>
-                <w:noProof/>
-                <w:lang w:val="en-US"/>
-              </w:rPr>
-              <w:t>csh</w:t>
-            </w:r>
-            <w:r>
-              <w:rPr>
-                <w:rFonts w:ascii="Consolas" w:hAnsi="Consolas"/>
-                <w:bCs/>
-                <w:noProof/>
-              </w:rPr>
-              <w:t>.</w:t>
-            </w:r>
-            <w:r>
-              <w:rPr>
-                <w:rFonts w:ascii="Consolas" w:hAnsi="Consolas"/>
-                <w:bCs/>
-                <w:noProof/>
-                <w:lang w:val="en-US"/>
-              </w:rPr>
-              <w:t>php</w:t>
-            </w:r>
-            <w:r>
-              <w:rPr>
-                <w:rFonts w:ascii="Consolas" w:hAnsi="Consolas"/>
-                <w:bCs/>
-                <w:noProof/>
-              </w:rPr>
-              <w:t>.</w:t>
-            </w:r>
-            <w:r>
-              <w:rPr>
-                <w:rFonts w:ascii="Consolas" w:hAnsi="Consolas"/>
-                <w:bCs/>
-                <w:noProof/>
-                <w:lang w:val="en-US"/>
-              </w:rPr>
-              <w:t>hsc</w:t>
-            </w:r>
-            <w:r>
-              <w:rPr>
-                <w:rFonts w:ascii="Consolas" w:hAnsi="Consolas"/>
-                <w:bCs/>
-                <w:noProof/>
-              </w:rPr>
-              <w:t>.</w:t>
-            </w:r>
-            <w:r>
-              <w:rPr>
-                <w:rFonts w:ascii="Consolas" w:hAnsi="Consolas"/>
-                <w:bCs/>
-                <w:noProof/>
-                <w:lang w:val="en-US"/>
-              </w:rPr>
-              <w:t>ssj</w:t>
+              <w:t>jss.csh.php.hsc.ssj</w:t>
             </w:r>
           </w:p>
           <w:p>
@@ -6723,45 +6661,45 @@
                 <w:noProof/>
                 <w:lang w:val="en-US"/>
               </w:rPr>
+              <w:t>YES</w:t>
+            </w:r>
+          </w:p>
+          <w:p>
+            <w:pPr>
+              <w:spacing w:after="0"/>
+              <w:rPr>
+                <w:rFonts w:ascii="Consolas" w:hAnsi="Consolas"/>
+                <w:bCs/>
+                <w:noProof/>
+              </w:rPr>
+            </w:pPr>
+            <w:r>
+              <w:rPr>
+                <w:rFonts w:ascii="Consolas" w:hAnsi="Consolas"/>
+                <w:bCs/>
+                <w:noProof/>
+                <w:lang w:val="en-US"/>
+              </w:rPr>
+              <w:t>YES</w:t>
+            </w:r>
+          </w:p>
+          <w:p>
+            <w:pPr>
+              <w:spacing w:after="0"/>
+              <w:rPr>
+                <w:rFonts w:ascii="Consolas" w:hAnsi="Consolas"/>
+                <w:bCs/>
+                <w:noProof/>
+              </w:rPr>
+            </w:pPr>
+            <w:r>
+              <w:rPr>
+                <w:rFonts w:ascii="Consolas" w:hAnsi="Consolas"/>
+                <w:bCs/>
+                <w:noProof/>
+                <w:lang w:val="en-US"/>
+              </w:rPr>
               <w:lastRenderedPageBreak/>
-              <w:t>YES</w:t>
-            </w:r>
-          </w:p>
-          <w:p>
-            <w:pPr>
-              <w:spacing w:after="0"/>
-              <w:rPr>
-                <w:rFonts w:ascii="Consolas" w:hAnsi="Consolas"/>
-                <w:bCs/>
-                <w:noProof/>
-              </w:rPr>
-            </w:pPr>
-            <w:r>
-              <w:rPr>
-                <w:rFonts w:ascii="Consolas" w:hAnsi="Consolas"/>
-                <w:bCs/>
-                <w:noProof/>
-                <w:lang w:val="en-US"/>
-              </w:rPr>
-              <w:t>YES</w:t>
-            </w:r>
-          </w:p>
-          <w:p>
-            <w:pPr>
-              <w:spacing w:after="0"/>
-              <w:rPr>
-                <w:rFonts w:ascii="Consolas" w:hAnsi="Consolas"/>
-                <w:bCs/>
-                <w:noProof/>
-              </w:rPr>
-            </w:pPr>
-            <w:r>
-              <w:rPr>
-                <w:rFonts w:ascii="Consolas" w:hAnsi="Consolas"/>
-                <w:bCs/>
-                <w:noProof/>
-                <w:lang w:val="en-US"/>
-              </w:rPr>
               <w:t>NO</w:t>
             </w:r>
           </w:p>
@@ -6828,24 +6766,7 @@
                 <w:noProof/>
                 <w:lang w:val="en-US"/>
               </w:rPr>
-              <w:t>igi</w:t>
-            </w:r>
-            <w:r>
-              <w:rPr>
-                <w:rFonts w:ascii="Consolas" w:hAnsi="Consolas"/>
-                <w:bCs/>
-                <w:noProof/>
-              </w:rPr>
-              <w:t>.</w:t>
-            </w:r>
-            <w:r>
-              <w:rPr>
-                <w:rFonts w:ascii="Consolas" w:hAnsi="Consolas"/>
-                <w:bCs/>
-                <w:noProof/>
-                <w:lang w:val="en-US"/>
-              </w:rPr>
-              <w:t>igi</w:t>
+              <w:t>igi.igi</w:t>
             </w:r>
           </w:p>
           <w:p>
@@ -6862,6 +6783,7 @@
                 <w:rFonts w:ascii="Consolas" w:hAnsi="Consolas"/>
                 <w:bCs/>
                 <w:noProof/>
+                <w:lang w:val="en-US"/>
               </w:rPr>
               <w:t>___.___</w:t>
             </w:r>
@@ -6888,6 +6810,7 @@
                 <w:rFonts w:ascii="Consolas" w:hAnsi="Consolas"/>
                 <w:bCs/>
                 <w:noProof/>
+                <w:lang w:val="en-US"/>
               </w:rPr>
               <w:t xml:space="preserve">.   </w:t>
             </w:r>
@@ -6908,109 +6831,7 @@
                 <w:noProof/>
                 <w:lang w:val="en-US"/>
               </w:rPr>
-              <w:t>sds</w:t>
-            </w:r>
-            <w:r>
-              <w:rPr>
-                <w:rFonts w:ascii="Consolas" w:hAnsi="Consolas"/>
-                <w:bCs/>
-                <w:noProof/>
-              </w:rPr>
-              <w:t>.</w:t>
-            </w:r>
-            <w:r>
-              <w:rPr>
-                <w:rFonts w:ascii="Consolas" w:hAnsi="Consolas"/>
-                <w:bCs/>
-                <w:noProof/>
-                <w:lang w:val="en-US"/>
-              </w:rPr>
-              <w:t>dsd</w:t>
-            </w:r>
-            <w:r>
-              <w:rPr>
-                <w:rFonts w:ascii="Consolas" w:hAnsi="Consolas"/>
-                <w:bCs/>
-                <w:noProof/>
-              </w:rPr>
-              <w:t>.</w:t>
-            </w:r>
-            <w:r>
-              <w:rPr>
-                <w:rFonts w:ascii="Consolas" w:hAnsi="Consolas"/>
-                <w:bCs/>
-                <w:noProof/>
-                <w:lang w:val="en-US"/>
-              </w:rPr>
-              <w:t>sds</w:t>
-            </w:r>
-            <w:r>
-              <w:rPr>
-                <w:rFonts w:ascii="Consolas" w:hAnsi="Consolas"/>
-                <w:bCs/>
-                <w:noProof/>
-              </w:rPr>
-              <w:t>.</w:t>
-            </w:r>
-            <w:r>
-              <w:rPr>
-                <w:rFonts w:ascii="Consolas" w:hAnsi="Consolas"/>
-                <w:bCs/>
-                <w:noProof/>
-                <w:lang w:val="en-US"/>
-              </w:rPr>
-              <w:t>dsd</w:t>
-            </w:r>
-            <w:r>
-              <w:rPr>
-                <w:rFonts w:ascii="Consolas" w:hAnsi="Consolas"/>
-                <w:bCs/>
-                <w:noProof/>
-              </w:rPr>
-              <w:t>.</w:t>
-            </w:r>
-            <w:r>
-              <w:rPr>
-                <w:rFonts w:ascii="Consolas" w:hAnsi="Consolas"/>
-                <w:bCs/>
-                <w:noProof/>
-                <w:lang w:val="en-US"/>
-              </w:rPr>
-              <w:t>sds</w:t>
-            </w:r>
-            <w:r>
-              <w:rPr>
-                <w:rFonts w:ascii="Consolas" w:hAnsi="Consolas"/>
-                <w:bCs/>
-                <w:noProof/>
-              </w:rPr>
-              <w:t>.</w:t>
-            </w:r>
-            <w:r>
-              <w:rPr>
-                <w:rFonts w:ascii="Consolas" w:hAnsi="Consolas"/>
-                <w:bCs/>
-                <w:noProof/>
-                <w:lang w:val="en-US"/>
-              </w:rPr>
-              <w:t>dsd</w:t>
-            </w:r>
-            <w:r>
-              <w:rPr>
-                <w:rFonts w:ascii="Consolas" w:hAnsi="Consolas"/>
-                <w:bCs/>
-                <w:noProof/>
-              </w:rPr>
-              <w:t>.</w:t>
-            </w:r>
-            <w:r>
-              <w:rPr>
-                <w:rFonts w:ascii="Consolas" w:hAnsi="Consolas"/>
-                <w:bCs/>
-                <w:noProof/>
-                <w:lang w:val="en-US"/>
-              </w:rPr>
-              <w:t>sds</w:t>
+              <w:t>sds.dsd.sds.dsd.sds.dsd.sds</w:t>
             </w:r>
           </w:p>
           <w:p>
@@ -7178,14 +6999,19 @@
     <w:p/>
     <w:p>
       <w:pPr>
-        <w:pStyle w:val="Heading1"/>
+        <w:pStyle w:val="1"/>
         <w:spacing w:before="0"/>
-        <w:rPr>
-          <w:lang w:val="en-US"/>
-        </w:rPr>
-      </w:pPr>
-      <w:r>
-        <w:rPr>
+        <w:jc w:val="left"/>
+        <w:rPr>
+          <w:sz w:val="36"/>
+          <w:szCs w:val="36"/>
+          <w:lang w:val="en-US"/>
+        </w:rPr>
+      </w:pPr>
+      <w:r>
+        <w:rPr>
+          <w:sz w:val="36"/>
+          <w:szCs w:val="36"/>
           <w:lang w:val="en-US"/>
         </w:rPr>
         <w:t xml:space="preserve">Problem 4. </w:t>
@@ -7193,12 +7019,16 @@
       <w:r>
         <w:rPr>
           <w:noProof/>
+          <w:sz w:val="36"/>
+          <w:szCs w:val="36"/>
           <w:lang w:val="en-US"/>
         </w:rPr>
         <w:t>CODE</w:t>
       </w:r>
       <w:r>
         <w:rPr>
+          <w:sz w:val="36"/>
+          <w:szCs w:val="36"/>
           <w:lang w:val="en-US"/>
         </w:rPr>
         <w:t>: Phoenix Oscar Romeo November</w:t>
@@ -7372,7 +7202,7 @@
     </w:p>
     <w:p>
       <w:pPr>
-        <w:pStyle w:val="ListParagraph"/>
+        <w:pStyle w:val="ac"/>
         <w:numPr>
           <w:ilvl w:val="0"/>
           <w:numId w:val="20"/>
@@ -7487,7 +7317,7 @@
     </w:p>
     <w:p>
       <w:pPr>
-        <w:pStyle w:val="ListParagraph"/>
+        <w:pStyle w:val="ac"/>
         <w:numPr>
           <w:ilvl w:val="0"/>
           <w:numId w:val="20"/>
@@ -8091,7 +7921,7 @@
     </w:p>
     <w:p>
       <w:pPr>
-        <w:pStyle w:val="Heading3"/>
+        <w:pStyle w:val="3"/>
         <w:rPr>
           <w:lang w:val="bg-BG"/>
         </w:rPr>
@@ -8102,7 +7932,7 @@
     </w:p>
     <w:p>
       <w:pPr>
-        <w:pStyle w:val="ListParagraph"/>
+        <w:pStyle w:val="ac"/>
         <w:numPr>
           <w:ilvl w:val="0"/>
           <w:numId w:val="16"/>
@@ -8118,7 +7948,7 @@
     </w:p>
     <w:p>
       <w:pPr>
-        <w:pStyle w:val="ListParagraph"/>
+        <w:pStyle w:val="ac"/>
         <w:numPr>
           <w:ilvl w:val="0"/>
           <w:numId w:val="16"/>
@@ -8147,7 +7977,7 @@
     </w:p>
     <w:p>
       <w:pPr>
-        <w:pStyle w:val="Heading3"/>
+        <w:pStyle w:val="3"/>
         <w:rPr>
           <w:lang w:val="bg-BG"/>
         </w:rPr>
@@ -8158,7 +7988,7 @@
     </w:p>
     <w:p>
       <w:pPr>
-        <w:pStyle w:val="ListParagraph"/>
+        <w:pStyle w:val="ac"/>
         <w:numPr>
           <w:ilvl w:val="0"/>
           <w:numId w:val="15"/>
@@ -8191,7 +8021,7 @@
     </w:p>
     <w:p>
       <w:pPr>
-        <w:pStyle w:val="ListParagraph"/>
+        <w:pStyle w:val="ac"/>
         <w:numPr>
           <w:ilvl w:val="0"/>
           <w:numId w:val="15"/>
@@ -8202,7 +8032,6 @@
         <w:rPr>
           <w:lang w:val="en-US"/>
         </w:rPr>
-        <w:lastRenderedPageBreak/>
         <w:t xml:space="preserve">As it was stated above, mind the </w:t>
       </w:r>
       <w:r>
@@ -8294,18 +8123,19 @@
     </w:p>
     <w:p>
       <w:pPr>
-        <w:pStyle w:val="Heading3"/>
+        <w:pStyle w:val="3"/>
         <w:rPr>
           <w:lang w:val="bg-BG"/>
         </w:rPr>
       </w:pPr>
       <w:r>
+        <w:lastRenderedPageBreak/>
         <w:t>Constrains</w:t>
       </w:r>
     </w:p>
     <w:p>
       <w:pPr>
-        <w:pStyle w:val="ListParagraph"/>
+        <w:pStyle w:val="ac"/>
         <w:numPr>
           <w:ilvl w:val="0"/>
           <w:numId w:val="14"/>
@@ -8402,7 +8232,7 @@
     </w:p>
     <w:p>
       <w:pPr>
-        <w:pStyle w:val="ListParagraph"/>
+        <w:pStyle w:val="ac"/>
         <w:numPr>
           <w:ilvl w:val="0"/>
           <w:numId w:val="14"/>
@@ -8439,7 +8269,7 @@
     </w:p>
     <w:p>
       <w:pPr>
-        <w:pStyle w:val="ListParagraph"/>
+        <w:pStyle w:val="ac"/>
         <w:numPr>
           <w:ilvl w:val="0"/>
           <w:numId w:val="14"/>
@@ -8474,12 +8304,9 @@
         <w:t>.</w:t>
       </w:r>
     </w:p>
-    <w:p/>
-    <w:p/>
-    <w:p/>
     <w:p>
       <w:pPr>
-        <w:pStyle w:val="Heading3"/>
+        <w:pStyle w:val="3"/>
         <w:rPr>
           <w:lang w:val="bg-BG"/>
         </w:rPr>
@@ -8490,7 +8317,7 @@
     </w:p>
     <w:tbl>
       <w:tblPr>
-        <w:tblStyle w:val="TableGrid"/>
+        <w:tblStyle w:val="a3"/>
         <w:tblW w:w="6195" w:type="dxa"/>
         <w:tblInd w:w="23" w:type="dxa"/>
         <w:tblCellMar>
@@ -9098,13 +8925,13 @@
     <w:p/>
     <w:p>
       <w:pPr>
-        <w:pStyle w:val="Heading2"/>
+        <w:pStyle w:val="2"/>
         <w:numPr>
           <w:ilvl w:val="0"/>
           <w:numId w:val="0"/>
         </w:numPr>
         <w:rPr>
-          <w:lang w:val="ru-RU"/>
+          <w:lang w:val="en-US"/>
         </w:rPr>
       </w:pPr>
       <w:r>
@@ -9113,7 +8940,7 @@
     </w:p>
     <w:p>
       <w:pPr>
-        <w:pStyle w:val="ListParagraph"/>
+        <w:pStyle w:val="ac"/>
         <w:numPr>
           <w:ilvl w:val="0"/>
           <w:numId w:val="8"/>
@@ -9122,7 +8949,7 @@
         <w:ind w:left="568" w:hanging="284"/>
         <w:contextualSpacing w:val="0"/>
         <w:rPr>
-          <w:lang w:val="ru-RU"/>
+          <w:lang w:val="en-US"/>
         </w:rPr>
       </w:pPr>
       <w:r>
@@ -9130,7 +8957,7 @@
       </w:r>
       <w:r>
         <w:rPr>
-          <w:lang w:val="ru-RU"/>
+          <w:lang w:val="en-US"/>
         </w:rPr>
         <w:t>(</w:t>
       </w:r>
@@ -9139,7 +8966,7 @@
       </w:r>
       <w:r>
         <w:rPr>
-          <w:lang w:val="ru-RU"/>
+          <w:lang w:val="en-US"/>
         </w:rPr>
         <w:t xml:space="preserve">, </w:t>
       </w:r>
@@ -9148,7 +8975,7 @@
       </w:r>
       <w:r>
         <w:rPr>
-          <w:lang w:val="ru-RU"/>
+          <w:lang w:val="en-US"/>
         </w:rPr>
         <w:t xml:space="preserve">, </w:t>
       </w:r>
@@ -9157,7 +8984,7 @@
       </w:r>
       <w:r>
         <w:rPr>
-          <w:lang w:val="ru-RU"/>
+          <w:lang w:val="en-US"/>
         </w:rPr>
         <w:t>)</w:t>
       </w:r>
@@ -9349,7 +9176,7 @@
     </w:p>
     <w:p>
       <w:pPr>
-        <w:pStyle w:val="ListParagraph"/>
+        <w:pStyle w:val="ac"/>
         <w:numPr>
           <w:ilvl w:val="0"/>
           <w:numId w:val="8"/>
@@ -9443,7 +9270,6 @@
           <w:noProof/>
           <w:lang w:val="en-US"/>
         </w:rPr>
-        <w:lastRenderedPageBreak/>
         <mc:AlternateContent>
           <mc:Choice Requires="wpg">
             <w:drawing>
@@ -9597,7 +9423,7 @@
 <w:ftr xmlns:wpc="http://schemas.microsoft.com/office/word/2010/wordprocessingCanvas" xmlns:cx="http://schemas.microsoft.com/office/drawing/2014/chartex" xmlns:cx1="http://schemas.microsoft.com/office/drawing/2015/9/8/chartex" xmlns:cx2="http://schemas.microsoft.com/office/drawing/2015/10/21/chartex" xmlns:cx3="http://schemas.microsoft.com/office/drawing/2016/5/9/chartex" xmlns:cx4="http://schemas.microsoft.com/office/drawing/2016/5/10/chartex" xmlns:cx5="http://schemas.microsoft.com/office/drawing/2016/5/11/chartex" xmlns:cx6="http://schemas.microsoft.com/office/drawing/2016/5/12/chartex" xmlns:cx7="http://schemas.microsoft.com/office/drawing/2016/5/13/chartex" xmlns:cx8="http://schemas.microsoft.com/office/drawing/2016/5/14/chartex" xmlns:mc="http://schemas.openxmlformats.org/markup-compatibility/2006" xmlns:aink="http://schemas.microsoft.com/office/drawing/2016/ink" xmlns:am3d="http://schemas.microsoft.com/office/drawing/2017/model3d" xmlns:o="urn:schemas-microsoft-com:office:office" xmlns:r="http://schemas.openxmlformats.org/officeDocument/2006/relationships" xmlns:m="http://schemas.openxmlformats.org/officeDocument/2006/math" xmlns:v="urn:schemas-microsoft-com:vml" xmlns:wp14="http://schemas.microsoft.com/office/word/2010/wordprocessingDrawing" xmlns:wp="http://schemas.openxmlformats.org/drawingml/2006/wordprocessingDrawing" xmlns:w10="urn:schemas-microsoft-com:office:word" xmlns:w="http://schemas.openxmlformats.org/wordprocessingml/2006/main" xmlns:w14="http://schemas.microsoft.com/office/word/2010/wordml" xmlns:w15="http://schemas.microsoft.com/office/word/2012/wordml" xmlns:w16cex="http://schemas.microsoft.com/office/word/2018/wordml/cex" xmlns:w16cid="http://schemas.microsoft.com/office/word/2016/wordml/cid" xmlns:w16="http://schemas.microsoft.com/office/word/2018/wordml" xmlns:w16se="http://schemas.microsoft.com/office/word/2015/wordml/symex" xmlns:wpg="http://schemas.microsoft.com/office/word/2010/wordprocessingGroup" xmlns:wpi="http://schemas.microsoft.com/office/word/2010/wordprocessingInk" xmlns:wne="http://schemas.microsoft.com/office/word/2006/wordml" xmlns:wps="http://schemas.microsoft.com/office/word/2010/wordprocessingShape" mc:Ignorable="w14 w15 w16se w16cid w16 w16cex wp14">
   <w:p>
     <w:pPr>
-      <w:pStyle w:val="Footer"/>
+      <w:pStyle w:val="a8"/>
     </w:pPr>
     <w:r>
       <w:rPr>
@@ -9995,7 +9821,7 @@
                             <w:rPr>
                               <w:sz w:val="19"/>
                               <w:szCs w:val="19"/>
-                              <w:lang w:val="ru-RU"/>
+                              <w:lang w:val="en-US"/>
                             </w:rPr>
                             <w:t>“</w:t>
                           </w:r>
@@ -10010,7 +9836,7 @@
                             <w:rPr>
                               <w:sz w:val="19"/>
                               <w:szCs w:val="19"/>
-                              <w:lang w:val="ru-RU"/>
+                              <w:lang w:val="en-US"/>
                             </w:rPr>
                             <w:t>”</w:t>
                           </w:r>
@@ -10024,7 +9850,7 @@
                           <w:hyperlink r:id="rId1" w:history="1">
                             <w:r>
                               <w:rPr>
-                                <w:rStyle w:val="Hyperlink"/>
+                                <w:rStyle w:val="aa"/>
                                 <w:sz w:val="19"/>
                                 <w:szCs w:val="19"/>
                               </w:rPr>
@@ -10069,7 +9895,7 @@
                           <w:hyperlink r:id="rId2" w:history="1">
                             <w:r>
                               <w:rPr>
-                                <w:rStyle w:val="Hyperlink"/>
+                                <w:rStyle w:val="aa"/>
                                 <w:sz w:val="19"/>
                                 <w:szCs w:val="19"/>
                               </w:rPr>
@@ -10126,7 +9952,7 @@
                       <w:rPr>
                         <w:sz w:val="19"/>
                         <w:szCs w:val="19"/>
-                        <w:lang w:val="ru-RU"/>
+                        <w:lang w:val="en-US"/>
                       </w:rPr>
                       <w:t>“</w:t>
                     </w:r>
@@ -10141,7 +9967,7 @@
                       <w:rPr>
                         <w:sz w:val="19"/>
                         <w:szCs w:val="19"/>
-                        <w:lang w:val="ru-RU"/>
+                        <w:lang w:val="en-US"/>
                       </w:rPr>
                       <w:t>”</w:t>
                     </w:r>
@@ -10155,7 +9981,7 @@
                     <w:hyperlink r:id="rId3" w:history="1">
                       <w:r>
                         <w:rPr>
-                          <w:rStyle w:val="Hyperlink"/>
+                          <w:rStyle w:val="aa"/>
                           <w:sz w:val="19"/>
                           <w:szCs w:val="19"/>
                         </w:rPr>
@@ -10200,7 +10026,7 @@
                     <w:hyperlink r:id="rId4" w:history="1">
                       <w:r>
                         <w:rPr>
-                          <w:rStyle w:val="Hyperlink"/>
+                          <w:rStyle w:val="aa"/>
                           <w:sz w:val="19"/>
                           <w:szCs w:val="19"/>
                         </w:rPr>
@@ -12219,7 +12045,7 @@
     <w:lvl w:ilvl="0" w:tplc="FC7CA8F4">
       <w:start w:val="1"/>
       <w:numFmt w:val="decimal"/>
-      <w:pStyle w:val="Heading2"/>
+      <w:pStyle w:val="2"/>
       <w:lvlText w:val="Задача %1."/>
       <w:lvlJc w:val="left"/>
       <w:pPr>
@@ -13050,7 +12876,7 @@
     <w:lsdException w:name="Unresolved Mention" w:semiHidden="1" w:unhideWhenUsed="1"/>
     <w:lsdException w:name="Smart Link" w:semiHidden="1" w:unhideWhenUsed="1"/>
   </w:latentStyles>
-  <w:style w:type="paragraph" w:default="1" w:styleId="Normal">
+  <w:style w:type="paragraph" w:default="1" w:styleId="a">
     <w:name w:val="Normal"/>
     <w:qFormat/>
     <w:pPr>
@@ -13062,11 +12888,11 @@
       <w:lang w:val="bg-BG"/>
     </w:rPr>
   </w:style>
-  <w:style w:type="paragraph" w:styleId="Heading1">
+  <w:style w:type="paragraph" w:styleId="1">
     <w:name w:val="heading 1"/>
-    <w:basedOn w:val="Normal"/>
-    <w:next w:val="Normal"/>
-    <w:link w:val="Heading1Char"/>
+    <w:basedOn w:val="a"/>
+    <w:next w:val="a"/>
+    <w:link w:val="10"/>
     <w:uiPriority w:val="9"/>
     <w:qFormat/>
     <w:rsid w:val="00F52D32"/>
@@ -13086,11 +12912,11 @@
       <w:szCs w:val="40"/>
     </w:rPr>
   </w:style>
-  <w:style w:type="paragraph" w:styleId="Heading2">
+  <w:style w:type="paragraph" w:styleId="2">
     <w:name w:val="heading 2"/>
-    <w:basedOn w:val="Normal"/>
-    <w:next w:val="Normal"/>
-    <w:link w:val="Heading2Char"/>
+    <w:basedOn w:val="a"/>
+    <w:next w:val="a"/>
+    <w:link w:val="20"/>
     <w:uiPriority w:val="9"/>
     <w:unhideWhenUsed/>
     <w:qFormat/>
@@ -13116,11 +12942,11 @@
       <w:szCs w:val="36"/>
     </w:rPr>
   </w:style>
-  <w:style w:type="paragraph" w:styleId="Heading3">
+  <w:style w:type="paragraph" w:styleId="3">
     <w:name w:val="heading 3"/>
-    <w:basedOn w:val="Normal"/>
-    <w:next w:val="Normal"/>
-    <w:link w:val="Heading3Char"/>
+    <w:basedOn w:val="a"/>
+    <w:next w:val="a"/>
+    <w:link w:val="30"/>
     <w:uiPriority w:val="9"/>
     <w:unhideWhenUsed/>
     <w:qFormat/>
@@ -13140,11 +12966,11 @@
       <w:lang w:val="en-US"/>
     </w:rPr>
   </w:style>
-  <w:style w:type="paragraph" w:styleId="Heading4">
+  <w:style w:type="paragraph" w:styleId="4">
     <w:name w:val="heading 4"/>
-    <w:basedOn w:val="Normal"/>
-    <w:next w:val="Normal"/>
-    <w:link w:val="Heading4Char"/>
+    <w:basedOn w:val="a"/>
+    <w:next w:val="a"/>
+    <w:link w:val="40"/>
     <w:uiPriority w:val="9"/>
     <w:unhideWhenUsed/>
     <w:qFormat/>
@@ -13165,11 +12991,11 @@
       <w:lang w:val="en-US"/>
     </w:rPr>
   </w:style>
-  <w:style w:type="paragraph" w:styleId="Heading5">
+  <w:style w:type="paragraph" w:styleId="5">
     <w:name w:val="heading 5"/>
-    <w:basedOn w:val="Heading4"/>
-    <w:next w:val="Normal"/>
-    <w:link w:val="Heading5Char"/>
+    <w:basedOn w:val="4"/>
+    <w:next w:val="a"/>
+    <w:link w:val="50"/>
     <w:uiPriority w:val="9"/>
     <w:unhideWhenUsed/>
     <w:qFormat/>
@@ -13182,13 +13008,13 @@
       <w:szCs w:val="24"/>
     </w:rPr>
   </w:style>
-  <w:style w:type="character" w:default="1" w:styleId="DefaultParagraphFont">
+  <w:style w:type="character" w:default="1" w:styleId="a0">
     <w:name w:val="Default Paragraph Font"/>
     <w:uiPriority w:val="1"/>
     <w:semiHidden/>
     <w:unhideWhenUsed/>
   </w:style>
-  <w:style w:type="table" w:default="1" w:styleId="TableNormal">
+  <w:style w:type="table" w:default="1" w:styleId="a1">
     <w:name w:val="Normal Table"/>
     <w:uiPriority w:val="99"/>
     <w:semiHidden/>
@@ -13203,15 +13029,15 @@
       </w:tblCellMar>
     </w:tblPr>
   </w:style>
-  <w:style w:type="numbering" w:default="1" w:styleId="NoList">
+  <w:style w:type="numbering" w:default="1" w:styleId="a2">
     <w:name w:val="No List"/>
     <w:uiPriority w:val="99"/>
     <w:semiHidden/>
     <w:unhideWhenUsed/>
   </w:style>
-  <w:style w:type="table" w:styleId="TableGrid">
+  <w:style w:type="table" w:styleId="a3">
     <w:name w:val="Table Grid"/>
-    <w:basedOn w:val="TableNormal"/>
+    <w:basedOn w:val="a1"/>
     <w:uiPriority w:val="59"/>
     <w:rsid w:val="000E5E50"/>
     <w:rPr>
@@ -13230,11 +13056,11 @@
       </w:tblBorders>
     </w:tblPr>
   </w:style>
-  <w:style w:type="paragraph" w:styleId="Title">
+  <w:style w:type="paragraph" w:styleId="a4">
     <w:name w:val="Title"/>
-    <w:basedOn w:val="Normal"/>
-    <w:next w:val="Normal"/>
-    <w:link w:val="TitleChar"/>
+    <w:basedOn w:val="a"/>
+    <w:next w:val="a"/>
+    <w:link w:val="a5"/>
     <w:uiPriority w:val="10"/>
     <w:rsid w:val="005859C3"/>
     <w:pPr>
@@ -13251,9 +13077,9 @@
       <w:szCs w:val="32"/>
     </w:rPr>
   </w:style>
-  <w:style w:type="character" w:customStyle="1" w:styleId="TitleChar">
-    <w:name w:val="Title Char"/>
-    <w:link w:val="Title"/>
+  <w:style w:type="character" w:customStyle="1" w:styleId="a5">
+    <w:name w:val="Заглавие Знак"/>
+    <w:link w:val="a4"/>
     <w:uiPriority w:val="10"/>
     <w:rsid w:val="005859C3"/>
     <w:rPr>
@@ -13266,10 +13092,10 @@
       <w:lang w:eastAsia="en-US"/>
     </w:rPr>
   </w:style>
-  <w:style w:type="paragraph" w:styleId="Header">
+  <w:style w:type="paragraph" w:styleId="a6">
     <w:name w:val="header"/>
-    <w:basedOn w:val="Normal"/>
-    <w:link w:val="HeaderChar"/>
+    <w:basedOn w:val="a"/>
+    <w:link w:val="a7"/>
     <w:uiPriority w:val="99"/>
     <w:unhideWhenUsed/>
     <w:rsid w:val="005859C3"/>
@@ -13280,9 +13106,9 @@
       </w:tabs>
     </w:pPr>
   </w:style>
-  <w:style w:type="character" w:customStyle="1" w:styleId="HeaderChar">
-    <w:name w:val="Header Char"/>
-    <w:link w:val="Header"/>
+  <w:style w:type="character" w:customStyle="1" w:styleId="a7">
+    <w:name w:val="Горен колонтитул Знак"/>
+    <w:link w:val="a6"/>
     <w:uiPriority w:val="99"/>
     <w:rsid w:val="005859C3"/>
     <w:rPr>
@@ -13291,10 +13117,10 @@
       <w:lang w:eastAsia="en-US"/>
     </w:rPr>
   </w:style>
-  <w:style w:type="paragraph" w:styleId="Footer">
+  <w:style w:type="paragraph" w:styleId="a8">
     <w:name w:val="footer"/>
-    <w:basedOn w:val="Normal"/>
-    <w:link w:val="FooterChar"/>
+    <w:basedOn w:val="a"/>
+    <w:link w:val="a9"/>
     <w:uiPriority w:val="99"/>
     <w:unhideWhenUsed/>
     <w:rsid w:val="005859C3"/>
@@ -13305,9 +13131,9 @@
       </w:tabs>
     </w:pPr>
   </w:style>
-  <w:style w:type="character" w:customStyle="1" w:styleId="FooterChar">
-    <w:name w:val="Footer Char"/>
-    <w:link w:val="Footer"/>
+  <w:style w:type="character" w:customStyle="1" w:styleId="a9">
+    <w:name w:val="Долен колонтитул Знак"/>
+    <w:link w:val="a8"/>
     <w:uiPriority w:val="99"/>
     <w:rsid w:val="005859C3"/>
     <w:rPr>
@@ -13326,7 +13152,7 @@
       <w:u w:val="single"/>
     </w:rPr>
   </w:style>
-  <w:style w:type="character" w:styleId="Hyperlink">
+  <w:style w:type="character" w:styleId="aa">
     <w:name w:val="Hyperlink"/>
     <w:uiPriority w:val="99"/>
     <w:unhideWhenUsed/>
@@ -13336,9 +13162,9 @@
       <w:u w:val="single"/>
     </w:rPr>
   </w:style>
-  <w:style w:type="character" w:customStyle="1" w:styleId="Heading1Char">
-    <w:name w:val="Heading 1 Char"/>
-    <w:link w:val="Heading1"/>
+  <w:style w:type="character" w:customStyle="1" w:styleId="10">
+    <w:name w:val="Заглавие 1 Знак"/>
+    <w:link w:val="1"/>
     <w:uiPriority w:val="9"/>
     <w:rsid w:val="00F52D32"/>
     <w:rPr>
@@ -13352,8 +13178,8 @@
       <w:lang w:val="bg-BG"/>
     </w:rPr>
   </w:style>
-  <w:style w:type="character" w:customStyle="1" w:styleId="UnresolvedMention1">
-    <w:name w:val="Unresolved Mention1"/>
+  <w:style w:type="character" w:customStyle="1" w:styleId="11">
+    <w:name w:val="Неразрешено споменаване1"/>
     <w:uiPriority w:val="99"/>
     <w:semiHidden/>
     <w:unhideWhenUsed/>
@@ -13363,9 +13189,9 @@
       <w:shd w:val="clear" w:color="auto" w:fill="E1DFDD"/>
     </w:rPr>
   </w:style>
-  <w:style w:type="character" w:customStyle="1" w:styleId="Heading2Char">
-    <w:name w:val="Heading 2 Char"/>
-    <w:link w:val="Heading2"/>
+  <w:style w:type="character" w:customStyle="1" w:styleId="20">
+    <w:name w:val="Заглавие 2 Знак"/>
+    <w:link w:val="2"/>
     <w:uiPriority w:val="9"/>
     <w:rsid w:val="0006102A"/>
     <w:rPr>
@@ -13378,9 +13204,9 @@
       <w:lang w:val="bg-BG"/>
     </w:rPr>
   </w:style>
-  <w:style w:type="character" w:customStyle="1" w:styleId="Heading3Char">
-    <w:name w:val="Heading 3 Char"/>
-    <w:link w:val="Heading3"/>
+  <w:style w:type="character" w:customStyle="1" w:styleId="30">
+    <w:name w:val="Заглавие 3 Знак"/>
+    <w:link w:val="3"/>
     <w:uiPriority w:val="9"/>
     <w:rsid w:val="00F52D32"/>
     <w:rPr>
@@ -13393,7 +13219,7 @@
   </w:style>
   <w:style w:type="paragraph" w:customStyle="1" w:styleId="Code">
     <w:name w:val="Code"/>
-    <w:basedOn w:val="Normal"/>
+    <w:basedOn w:val="a"/>
     <w:link w:val="CodeChar"/>
     <w:qFormat/>
     <w:rsid w:val="00143C8E"/>
@@ -13408,7 +13234,7 @@
       <w:lang w:val="en-US"/>
     </w:rPr>
   </w:style>
-  <w:style w:type="character" w:styleId="FollowedHyperlink">
+  <w:style w:type="character" w:styleId="ab">
     <w:name w:val="FollowedHyperlink"/>
     <w:uiPriority w:val="99"/>
     <w:semiHidden/>
@@ -13431,10 +13257,10 @@
       <w:szCs w:val="22"/>
     </w:rPr>
   </w:style>
-  <w:style w:type="paragraph" w:styleId="ListParagraph">
+  <w:style w:type="paragraph" w:styleId="ac">
     <w:name w:val="List Paragraph"/>
-    <w:basedOn w:val="Normal"/>
-    <w:link w:val="ListParagraphChar"/>
+    <w:basedOn w:val="a"/>
+    <w:link w:val="ad"/>
     <w:uiPriority w:val="34"/>
     <w:qFormat/>
     <w:rsid w:val="00643471"/>
@@ -13443,10 +13269,10 @@
       <w:contextualSpacing/>
     </w:pPr>
   </w:style>
-  <w:style w:type="character" w:customStyle="1" w:styleId="Heading4Char">
-    <w:name w:val="Heading 4 Char"/>
-    <w:basedOn w:val="DefaultParagraphFont"/>
-    <w:link w:val="Heading4"/>
+  <w:style w:type="character" w:customStyle="1" w:styleId="40">
+    <w:name w:val="Заглавие 4 Знак"/>
+    <w:basedOn w:val="a0"/>
+    <w:link w:val="4"/>
     <w:uiPriority w:val="9"/>
     <w:rsid w:val="00405E44"/>
     <w:rPr>
@@ -13458,10 +13284,10 @@
       <w:szCs w:val="28"/>
     </w:rPr>
   </w:style>
-  <w:style w:type="character" w:customStyle="1" w:styleId="ListParagraphChar">
-    <w:name w:val="List Paragraph Char"/>
-    <w:basedOn w:val="DefaultParagraphFont"/>
-    <w:link w:val="ListParagraph"/>
+  <w:style w:type="character" w:customStyle="1" w:styleId="ad">
+    <w:name w:val="Списък на абзаци Знак"/>
+    <w:basedOn w:val="a0"/>
+    <w:link w:val="ac"/>
     <w:uiPriority w:val="34"/>
     <w:qFormat/>
     <w:rsid w:val="00405E44"/>
@@ -13473,13 +13299,13 @@
   </w:style>
   <w:style w:type="character" w:customStyle="1" w:styleId="tlid-translation">
     <w:name w:val="tlid-translation"/>
-    <w:basedOn w:val="DefaultParagraphFont"/>
+    <w:basedOn w:val="a0"/>
     <w:rsid w:val="00405E44"/>
   </w:style>
-  <w:style w:type="character" w:customStyle="1" w:styleId="Heading5Char">
-    <w:name w:val="Heading 5 Char"/>
-    <w:basedOn w:val="DefaultParagraphFont"/>
-    <w:link w:val="Heading5"/>
+  <w:style w:type="character" w:customStyle="1" w:styleId="50">
+    <w:name w:val="Заглавие 5 Знак"/>
+    <w:basedOn w:val="a0"/>
+    <w:link w:val="5"/>
     <w:uiPriority w:val="9"/>
     <w:rsid w:val="00405E44"/>
     <w:rPr>

</xml_diff>